<commit_message>
pushing module 1 update 1 added screenshot to word doc 12/7/25
</commit_message>
<xml_diff>
--- a/module-1/luttrell_M1Assignment.docx
+++ b/module-1/luttrell_M1Assignment.docx
@@ -59,8 +59,8 @@
           <w:noProof/>
         </w:rPr>
         <w:drawing>
-          <wp:inline distT="0" distB="0" distL="0" distR="0" wp14:anchorId="5964CD5F" wp14:editId="02804AA1">
-            <wp:extent cx="5676900" cy="3314700"/>
+          <wp:inline distT="0" distB="0" distL="0" distR="0" wp14:anchorId="5964CD5F" wp14:editId="27217502">
+            <wp:extent cx="5318016" cy="3105150"/>
             <wp:effectExtent l="0" t="0" r="0" b="0"/>
             <wp:docPr id="577885611" name="Picture 1"/>
             <wp:cNvGraphicFramePr>
@@ -91,7 +91,7 @@
                   <pic:spPr bwMode="auto">
                     <a:xfrm>
                       <a:off x="0" y="0"/>
-                      <a:ext cx="5676900" cy="3314700"/>
+                      <a:ext cx="5324899" cy="3109169"/>
                     </a:xfrm>
                     <a:prstGeom prst="rect">
                       <a:avLst/>
@@ -108,9 +108,45 @@
         </w:drawing>
       </w:r>
     </w:p>
-    <w:p/>
-    <w:p/>
-    <w:p/>
+    <w:p>
+      <w:r>
+        <w:drawing>
+          <wp:inline distT="0" distB="0" distL="0" distR="0" wp14:anchorId="73203ABE" wp14:editId="47F0F741">
+            <wp:extent cx="5305425" cy="3229734"/>
+            <wp:effectExtent l="0" t="0" r="0" b="8890"/>
+            <wp:docPr id="966503049" name="Picture 1" descr="A screenshot of a computer&#10;&#10;AI-generated content may be incorrect."/>
+            <wp:cNvGraphicFramePr>
+              <a:graphicFrameLocks xmlns:a="http://schemas.openxmlformats.org/drawingml/2006/main" noChangeAspect="1"/>
+            </wp:cNvGraphicFramePr>
+            <a:graphic xmlns:a="http://schemas.openxmlformats.org/drawingml/2006/main">
+              <a:graphicData uri="http://schemas.openxmlformats.org/drawingml/2006/picture">
+                <pic:pic xmlns:pic="http://schemas.openxmlformats.org/drawingml/2006/picture">
+                  <pic:nvPicPr>
+                    <pic:cNvPr id="966503049" name="Picture 1" descr="A screenshot of a computer&#10;&#10;AI-generated content may be incorrect."/>
+                    <pic:cNvPicPr/>
+                  </pic:nvPicPr>
+                  <pic:blipFill>
+                    <a:blip r:embed="rId5"/>
+                    <a:stretch>
+                      <a:fillRect/>
+                    </a:stretch>
+                  </pic:blipFill>
+                  <pic:spPr>
+                    <a:xfrm>
+                      <a:off x="0" y="0"/>
+                      <a:ext cx="5309417" cy="3232164"/>
+                    </a:xfrm>
+                    <a:prstGeom prst="rect">
+                      <a:avLst/>
+                    </a:prstGeom>
+                  </pic:spPr>
+                </pic:pic>
+              </a:graphicData>
+            </a:graphic>
+          </wp:inline>
+        </w:drawing>
+      </w:r>
+    </w:p>
     <w:sectPr>
       <w:pgSz w:w="12240" w:h="15840"/>
       <w:pgMar w:top="1440" w:right="1440" w:bottom="1440" w:left="1440" w:header="720" w:footer="720" w:gutter="0"/>
@@ -724,6 +760,7 @@
   <w:style w:type="character" w:default="1" w:styleId="DefaultParagraphFont">
     <w:name w:val="Default Paragraph Font"/>
     <w:uiPriority w:val="1"/>
+    <w:semiHidden/>
     <w:unhideWhenUsed/>
   </w:style>
   <w:style w:type="table" w:default="1" w:styleId="TableNormal">

</xml_diff>